<commit_message>
added all forms except sheets
</commit_message>
<xml_diff>
--- a/template.docx
+++ b/template.docx
@@ -348,144 +348,43 @@
           </w:tcPr>
           <w:p>
             <w:pPr>
-              <w:numPr>
-                <w:ilvl w:val="0"/>
-                <w:numId w:val="5"/>
-              </w:numPr>
-              <w:spacing w:after="0" w:line="240" w:lineRule="auto"/>
-              <w:rPr>
-                <w:rFonts w:eastAsia="Times New Roman"/>
-                <w:color w:val="000000" w:themeColor="text1"/>
-                <w:kern w:val="2"/>
-              </w:rPr>
-            </w:pPr>
-            <w:r>
-              <w:rPr>
-                <w:rFonts w:eastAsia="Times New Roman"/>
-                <w:color w:val="000000" w:themeColor="text1"/>
-                <w:kern w:val="2"/>
-                <w:lang w:val="en-US"/>
-              </w:rPr>
-              <w:t>OCED</w:t>
-            </w:r>
-            <w:r>
-              <w:rPr>
-                <w:rFonts w:eastAsia="Times New Roman"/>
-                <w:color w:val="000000" w:themeColor="text1"/>
-                <w:kern w:val="2"/>
-              </w:rPr>
-              <w:t xml:space="preserve"> (</w:t>
-            </w:r>
-            <w:hyperlink r:id="rId7" w:history="1">
-              <w:r>
-                <w:rPr>
-                  <w:rStyle w:val="a7"/>
-                  <w:color w:val="000000" w:themeColor="text1"/>
-                  <w:kern w:val="2"/>
-                </w:rPr>
-                <w:t>http://oecd.org/science/inno/38235147.pdf</w:t>
-              </w:r>
-            </w:hyperlink>
-            <w:r>
-              <w:rPr>
-                <w:rFonts w:eastAsia="Times New Roman"/>
-                <w:color w:val="000000" w:themeColor="text1"/>
-                <w:kern w:val="2"/>
-              </w:rPr>
-              <w:t xml:space="preserve">): </w:t>
-            </w:r>
-            <w:r>
-              <w:rPr>
-                <w:rFonts w:eastAsia="Times New Roman"/>
-                <w:i/>
-                <w:iCs/>
-                <w:color w:val="000000" w:themeColor="text1"/>
-                <w:kern w:val="2"/>
-              </w:rPr>
-              <w:t>указать</w:t>
-            </w:r>
-          </w:p>
-          <w:p>
-            <w:pPr>
-              <w:numPr>
-                <w:ilvl w:val="0"/>
-                <w:numId w:val="5"/>
-              </w:numPr>
-              <w:spacing w:after="0" w:line="240" w:lineRule="auto"/>
-              <w:rPr>
-                <w:rFonts w:eastAsia="Times New Roman"/>
-                <w:color w:val="000000" w:themeColor="text1"/>
-                <w:kern w:val="2"/>
-                <w:lang w:val="en-US"/>
-              </w:rPr>
-            </w:pPr>
-            <w:r>
-              <w:rPr>
-                <w:rFonts w:eastAsia="Times New Roman"/>
-                <w:color w:val="000000" w:themeColor="text1"/>
-                <w:kern w:val="2"/>
-              </w:rPr>
-              <w:t xml:space="preserve">Приоритетное направление СНТР: </w:t>
-            </w:r>
-            <w:r>
-              <w:rPr>
-                <w:rFonts w:eastAsia="Times New Roman"/>
-                <w:i/>
-                <w:iCs/>
-                <w:color w:val="000000" w:themeColor="text1"/>
-                <w:kern w:val="2"/>
-              </w:rPr>
-              <w:t>указать</w:t>
-            </w:r>
-          </w:p>
-          <w:p>
-            <w:pPr>
-              <w:numPr>
-                <w:ilvl w:val="0"/>
-                <w:numId w:val="5"/>
-              </w:numPr>
-              <w:spacing w:after="0" w:line="240" w:lineRule="auto"/>
-              <w:rPr>
-                <w:rFonts w:eastAsia="Times New Roman"/>
-                <w:color w:val="000000" w:themeColor="text1"/>
-                <w:kern w:val="2"/>
-              </w:rPr>
-            </w:pPr>
-            <w:r>
-              <w:rPr>
-                <w:rFonts w:eastAsia="Times New Roman"/>
-                <w:color w:val="000000" w:themeColor="text1"/>
-                <w:kern w:val="2"/>
-              </w:rPr>
-              <w:t>ГРНТИ (</w:t>
-            </w:r>
-            <w:hyperlink r:id="rId8" w:history="1">
-              <w:r>
-                <w:rPr>
-                  <w:rStyle w:val="a7"/>
-                  <w:color w:val="000000" w:themeColor="text1"/>
-                  <w:kern w:val="2"/>
-                </w:rPr>
-                <w:t>https://grnti.ru/</w:t>
-              </w:r>
-            </w:hyperlink>
-            <w:r>
-              <w:rPr>
-                <w:rFonts w:eastAsia="Times New Roman"/>
-                <w:color w:val="000000" w:themeColor="text1"/>
-                <w:kern w:val="2"/>
-              </w:rPr>
-              <w:t xml:space="preserve">): </w:t>
-            </w:r>
-            <w:r>
-              <w:rPr>
-                <w:rFonts w:eastAsia="Times New Roman"/>
-                <w:i/>
-                <w:iCs/>
-                <w:color w:val="000000" w:themeColor="text1"/>
-                <w:kern w:val="2"/>
-              </w:rPr>
-              <w:t>указать</w:t>
+              <w:spacing w:after="0" w:line="240" w:lineRule="auto"/>
+              <w:ind w:left="720"/>
+              <w:rPr>
+                <w:rFonts w:eastAsia="Times New Roman"/>
+                <w:color w:val="000000" w:themeColor="text1"/>
+                <w:kern w:val="2"/>
+                <w:lang w:val="en-US"/>
+              </w:rPr>
+            </w:pPr>
+            <w:r>
+              <w:rPr>
+                <w:rFonts w:eastAsia="Times New Roman"/>
+                <w:color w:val="000000" w:themeColor="text1"/>
+                <w:kern w:val="2"/>
+                <w:lang w:val="en-US"/>
+              </w:rPr>
+              <w:t>{</w:t>
+            </w:r>
+            <w:proofErr w:type="spellStart"/>
+            <w:r>
+              <w:rPr>
+                <w:rFonts w:eastAsia="Times New Roman"/>
+                <w:color w:val="000000" w:themeColor="text1"/>
+                <w:kern w:val="2"/>
+                <w:lang w:val="en-US"/>
+              </w:rPr>
+              <w:t>science_field</w:t>
+            </w:r>
+            <w:proofErr w:type="spellEnd"/>
+            <w:r>
+              <w:rPr>
+                <w:rFonts w:eastAsia="Times New Roman"/>
+                <w:color w:val="000000" w:themeColor="text1"/>
+                <w:kern w:val="2"/>
+                <w:lang w:val="en-US"/>
+              </w:rPr>
+              <w:t>}</w:t>
             </w:r>
           </w:p>
         </w:tc>
@@ -1759,152 +1658,41 @@
           </w:tcPr>
           <w:p>
             <w:pPr>
-              <w:numPr>
-                <w:ilvl w:val="0"/>
-                <w:numId w:val="5"/>
-              </w:numPr>
-              <w:spacing w:after="0" w:line="240" w:lineRule="auto"/>
-              <w:rPr>
-                <w:rFonts w:eastAsia="Times New Roman"/>
-                <w:color w:val="000000" w:themeColor="text1"/>
-                <w:kern w:val="2"/>
-              </w:rPr>
-            </w:pPr>
-            <w:r>
-              <w:rPr>
-                <w:rFonts w:eastAsia="Times New Roman"/>
-                <w:color w:val="000000" w:themeColor="text1"/>
-                <w:kern w:val="2"/>
-                <w:lang w:val="en-US"/>
-              </w:rPr>
-              <w:t>OCED</w:t>
-            </w:r>
-            <w:r>
-              <w:rPr>
-                <w:rFonts w:eastAsia="Times New Roman"/>
-                <w:color w:val="000000" w:themeColor="text1"/>
-                <w:kern w:val="2"/>
-              </w:rPr>
-              <w:t xml:space="preserve"> (</w:t>
-            </w:r>
-            <w:hyperlink r:id="rId9" w:history="1">
-              <w:r>
-                <w:rPr>
-                  <w:rStyle w:val="a7"/>
-                  <w:color w:val="000000" w:themeColor="text1"/>
-                  <w:kern w:val="2"/>
-                </w:rPr>
-                <w:t>http://oecd.org/science/inno/38235147.pdf</w:t>
-              </w:r>
-            </w:hyperlink>
-            <w:r>
-              <w:rPr>
-                <w:rStyle w:val="a7"/>
-                <w:color w:val="000000" w:themeColor="text1"/>
-                <w:kern w:val="2"/>
-              </w:rPr>
-              <w:t xml:space="preserve"> </w:t>
-            </w:r>
-            <w:r>
-              <w:rPr>
-                <w:rFonts w:eastAsia="Times New Roman"/>
-                <w:color w:val="000000" w:themeColor="text1"/>
-                <w:kern w:val="2"/>
-              </w:rPr>
-              <w:t xml:space="preserve">): </w:t>
-            </w:r>
-            <w:r>
-              <w:rPr>
-                <w:rFonts w:eastAsia="Times New Roman"/>
-                <w:i/>
-                <w:iCs/>
-                <w:color w:val="000000" w:themeColor="text1"/>
-                <w:kern w:val="2"/>
-              </w:rPr>
-              <w:t>указать</w:t>
-            </w:r>
-          </w:p>
-          <w:p>
-            <w:pPr>
-              <w:numPr>
-                <w:ilvl w:val="0"/>
-                <w:numId w:val="5"/>
-              </w:numPr>
-              <w:spacing w:after="0" w:line="240" w:lineRule="auto"/>
-              <w:rPr>
-                <w:rFonts w:eastAsia="Times New Roman"/>
-                <w:color w:val="000000" w:themeColor="text1"/>
-                <w:kern w:val="2"/>
-                <w:lang w:val="en-US"/>
-              </w:rPr>
-            </w:pPr>
-            <w:r>
-              <w:rPr>
-                <w:rFonts w:eastAsia="Times New Roman"/>
-                <w:color w:val="000000" w:themeColor="text1"/>
-                <w:kern w:val="2"/>
-              </w:rPr>
-              <w:t xml:space="preserve">Приоритетное направление СНТР: </w:t>
-            </w:r>
-            <w:r>
-              <w:rPr>
-                <w:rFonts w:eastAsia="Times New Roman"/>
-                <w:i/>
-                <w:iCs/>
-                <w:color w:val="000000" w:themeColor="text1"/>
-                <w:kern w:val="2"/>
-              </w:rPr>
-              <w:t>указать</w:t>
-            </w:r>
-          </w:p>
-          <w:p>
-            <w:pPr>
-              <w:numPr>
-                <w:ilvl w:val="0"/>
-                <w:numId w:val="5"/>
-              </w:numPr>
-              <w:spacing w:after="0" w:line="240" w:lineRule="auto"/>
-              <w:rPr>
-                <w:rFonts w:eastAsia="Times New Roman"/>
-                <w:color w:val="000000" w:themeColor="text1"/>
-                <w:kern w:val="2"/>
-              </w:rPr>
-            </w:pPr>
-            <w:r>
-              <w:rPr>
-                <w:rFonts w:eastAsia="Times New Roman"/>
-                <w:color w:val="000000" w:themeColor="text1"/>
-                <w:kern w:val="2"/>
-              </w:rPr>
-              <w:t>ГРНТИ (</w:t>
-            </w:r>
-            <w:hyperlink r:id="rId10" w:history="1">
-              <w:r>
-                <w:rPr>
-                  <w:rStyle w:val="a7"/>
-                  <w:color w:val="000000" w:themeColor="text1"/>
-                  <w:kern w:val="2"/>
-                </w:rPr>
-                <w:t>https://grnti.ru/</w:t>
-              </w:r>
-            </w:hyperlink>
-            <w:r>
-              <w:rPr>
-                <w:rFonts w:eastAsia="Times New Roman"/>
-                <w:color w:val="000000" w:themeColor="text1"/>
-                <w:kern w:val="2"/>
-              </w:rPr>
-              <w:t xml:space="preserve">): </w:t>
-            </w:r>
-            <w:r>
-              <w:rPr>
-                <w:rFonts w:eastAsia="Times New Roman"/>
-                <w:i/>
-                <w:iCs/>
-                <w:color w:val="000000" w:themeColor="text1"/>
-                <w:kern w:val="2"/>
-              </w:rPr>
-              <w:t>указать</w:t>
+              <w:spacing w:after="0" w:line="240" w:lineRule="auto"/>
+              <w:rPr>
+                <w:rFonts w:eastAsia="Times New Roman"/>
+                <w:color w:val="000000" w:themeColor="text1"/>
+                <w:kern w:val="2"/>
+              </w:rPr>
+            </w:pPr>
+            <w:r>
+              <w:rPr>
+                <w:rFonts w:eastAsia="Times New Roman"/>
+                <w:color w:val="000000" w:themeColor="text1"/>
+                <w:kern w:val="2"/>
+                <w:lang w:val="en-US"/>
+              </w:rPr>
+              <w:t>{</w:t>
+            </w:r>
+            <w:proofErr w:type="spellStart"/>
+            <w:r>
+              <w:rPr>
+                <w:rFonts w:eastAsia="Times New Roman"/>
+                <w:color w:val="000000" w:themeColor="text1"/>
+                <w:kern w:val="2"/>
+                <w:lang w:val="en-US"/>
+              </w:rPr>
+              <w:t>science_field</w:t>
+            </w:r>
+            <w:proofErr w:type="spellEnd"/>
+            <w:r>
+              <w:rPr>
+                <w:rFonts w:eastAsia="Times New Roman"/>
+                <w:color w:val="000000" w:themeColor="text1"/>
+                <w:kern w:val="2"/>
+                <w:lang w:val="en-US"/>
+              </w:rPr>
+              <w:t>}</w:t>
             </w:r>
           </w:p>
         </w:tc>
@@ -2200,6 +1988,7 @@
                 <w:color w:val="000000" w:themeColor="text1"/>
                 <w:kern w:val="2"/>
                 <w:shd w:val="clear" w:color="auto" w:fill="FFFFFF"/>
+                <w:lang w:val="en-US"/>
               </w:rPr>
             </w:pPr>
             <w:r>
@@ -2209,9 +1998,11 @@
                 <w:iCs/>
                 <w:color w:val="000000" w:themeColor="text1"/>
                 <w:kern w:val="2"/>
-              </w:rPr>
-              <w:t xml:space="preserve">Текст </w:t>
-            </w:r>
+                <w:lang w:val="en-US"/>
+              </w:rPr>
+              <w:t>{</w:t>
+            </w:r>
+            <w:proofErr w:type="spellStart"/>
             <w:r>
               <w:rPr>
                 <w:rFonts w:eastAsia="Times New Roman"/>
@@ -2219,9 +2010,21 @@
                 <w:iCs/>
                 <w:color w:val="000000" w:themeColor="text1"/>
                 <w:kern w:val="2"/>
-                <w:shd w:val="clear" w:color="auto" w:fill="FFFFFF"/>
-              </w:rPr>
-              <w:t>(не более 500 символов)</w:t>
+                <w:lang w:val="en-US"/>
+              </w:rPr>
+              <w:t>project_goal</w:t>
+            </w:r>
+            <w:proofErr w:type="spellEnd"/>
+            <w:r>
+              <w:rPr>
+                <w:rFonts w:eastAsia="Times New Roman"/>
+                <w:i/>
+                <w:iCs/>
+                <w:color w:val="000000" w:themeColor="text1"/>
+                <w:kern w:val="2"/>
+                <w:lang w:val="en-US"/>
+              </w:rPr>
+              <w:t>}</w:t>
             </w:r>
           </w:p>
         </w:tc>
@@ -2282,28 +2085,40 @@
                 <w:color w:val="000000" w:themeColor="text1"/>
                 <w:kern w:val="2"/>
                 <w:shd w:val="clear" w:color="auto" w:fill="FFFFFF"/>
-              </w:rPr>
-            </w:pPr>
-            <w:r>
-              <w:rPr>
-                <w:rFonts w:eastAsia="Times New Roman"/>
-                <w:i/>
-                <w:iCs/>
-                <w:color w:val="000000" w:themeColor="text1"/>
-                <w:kern w:val="2"/>
-              </w:rPr>
-              <w:t xml:space="preserve">Текст </w:t>
-            </w:r>
-            <w:r>
-              <w:rPr>
-                <w:rFonts w:eastAsia="Times New Roman"/>
-                <w:i/>
-                <w:iCs/>
+                <w:lang w:val="en-US"/>
+              </w:rPr>
+            </w:pPr>
+            <w:r>
+              <w:rPr>
+                <w:rFonts w:eastAsia="Times New Roman"/>
                 <w:color w:val="000000" w:themeColor="text1"/>
                 <w:kern w:val="2"/>
                 <w:shd w:val="clear" w:color="auto" w:fill="FFFFFF"/>
-              </w:rPr>
-              <w:t>(не более 500 символов)</w:t>
+                <w:lang w:val="en-US"/>
+              </w:rPr>
+              <w:t>{</w:t>
+            </w:r>
+            <w:proofErr w:type="spellStart"/>
+            <w:r>
+              <w:rPr>
+                <w:rFonts w:eastAsia="Times New Roman"/>
+                <w:color w:val="000000" w:themeColor="text1"/>
+                <w:kern w:val="2"/>
+                <w:shd w:val="clear" w:color="auto" w:fill="FFFFFF"/>
+                <w:lang w:val="en-US"/>
+              </w:rPr>
+              <w:t>project_tasks</w:t>
+            </w:r>
+            <w:proofErr w:type="spellEnd"/>
+            <w:r>
+              <w:rPr>
+                <w:rFonts w:eastAsia="Times New Roman"/>
+                <w:color w:val="000000" w:themeColor="text1"/>
+                <w:kern w:val="2"/>
+                <w:shd w:val="clear" w:color="auto" w:fill="FFFFFF"/>
+                <w:lang w:val="en-US"/>
+              </w:rPr>
+              <w:t>}</w:t>
             </w:r>
           </w:p>
         </w:tc>
@@ -2365,6 +2180,7 @@
                 <w:color w:val="000000" w:themeColor="text1"/>
                 <w:kern w:val="2"/>
                 <w:shd w:val="clear" w:color="auto" w:fill="FFFFFF"/>
+                <w:lang w:val="en-US"/>
               </w:rPr>
             </w:pPr>
             <w:r>
@@ -2374,8 +2190,57 @@
                 <w:color w:val="000000" w:themeColor="text1"/>
                 <w:kern w:val="2"/>
                 <w:shd w:val="clear" w:color="auto" w:fill="FFFFFF"/>
-              </w:rPr>
-              <w:t>Текст не более 10000 символов, с рисунками. Описывается актуальность планируемых научных исследований, их адекватность современному состоянию мировой науки, возможность получения новых научных результатов, теоретическая и практическая значимость.</w:t>
+                <w:lang w:val="en-US"/>
+              </w:rPr>
+              <w:t>{</w:t>
+            </w:r>
+            <w:proofErr w:type="spellStart"/>
+            <w:r>
+              <w:rPr>
+                <w:rFonts w:eastAsia="Times New Roman"/>
+                <w:i/>
+                <w:color w:val="000000" w:themeColor="text1"/>
+                <w:kern w:val="2"/>
+                <w:shd w:val="clear" w:color="auto" w:fill="FFFFFF"/>
+                <w:lang w:val="en-US"/>
+              </w:rPr>
+              <w:t>research_</w:t>
+            </w:r>
+            <w:proofErr w:type="gramStart"/>
+            <w:r>
+              <w:rPr>
+                <w:rFonts w:eastAsia="Times New Roman"/>
+                <w:i/>
+                <w:color w:val="000000" w:themeColor="text1"/>
+                <w:kern w:val="2"/>
+                <w:shd w:val="clear" w:color="auto" w:fill="FFFFFF"/>
+                <w:lang w:val="en-US"/>
+              </w:rPr>
+              <w:t>description</w:t>
+            </w:r>
+            <w:proofErr w:type="spellEnd"/>
+            <w:r>
+              <w:rPr>
+                <w:rFonts w:eastAsia="Times New Roman"/>
+                <w:i/>
+                <w:color w:val="000000" w:themeColor="text1"/>
+                <w:kern w:val="2"/>
+                <w:shd w:val="clear" w:color="auto" w:fill="FFFFFF"/>
+                <w:lang w:val="en-US"/>
+              </w:rPr>
+              <w:t xml:space="preserve">}   </w:t>
+            </w:r>
+            <w:proofErr w:type="gramEnd"/>
+            <w:r>
+              <w:rPr>
+                <w:rFonts w:eastAsia="Times New Roman"/>
+                <w:i/>
+                <w:color w:val="000000" w:themeColor="text1"/>
+                <w:kern w:val="2"/>
+                <w:shd w:val="clear" w:color="auto" w:fill="FFFFFF"/>
+                <w:lang w:val="en-US"/>
+              </w:rPr>
+              <w:t xml:space="preserve">   </w:t>
             </w:r>
           </w:p>
         </w:tc>
@@ -2436,28 +2301,40 @@
                 <w:color w:val="000000" w:themeColor="text1"/>
                 <w:kern w:val="2"/>
                 <w:shd w:val="clear" w:color="auto" w:fill="FFFFFF"/>
-              </w:rPr>
-            </w:pPr>
-            <w:r>
-              <w:rPr>
-                <w:rFonts w:eastAsia="Times New Roman"/>
-                <w:i/>
-                <w:iCs/>
-                <w:color w:val="000000" w:themeColor="text1"/>
-                <w:kern w:val="2"/>
-              </w:rPr>
-              <w:t xml:space="preserve">Текст </w:t>
-            </w:r>
-            <w:r>
-              <w:rPr>
-                <w:rFonts w:eastAsia="Times New Roman"/>
-                <w:i/>
-                <w:iCs/>
+                <w:lang w:val="en-US"/>
+              </w:rPr>
+            </w:pPr>
+            <w:r>
+              <w:rPr>
+                <w:rFonts w:eastAsia="Times New Roman"/>
                 <w:color w:val="000000" w:themeColor="text1"/>
                 <w:kern w:val="2"/>
                 <w:shd w:val="clear" w:color="auto" w:fill="FFFFFF"/>
-              </w:rPr>
-              <w:t>(не более 5000 символов)</w:t>
+                <w:lang w:val="en-US"/>
+              </w:rPr>
+              <w:t>{</w:t>
+            </w:r>
+            <w:proofErr w:type="spellStart"/>
+            <w:r>
+              <w:rPr>
+                <w:rFonts w:eastAsia="Times New Roman"/>
+                <w:color w:val="000000" w:themeColor="text1"/>
+                <w:kern w:val="2"/>
+                <w:shd w:val="clear" w:color="auto" w:fill="FFFFFF"/>
+                <w:lang w:val="en-US"/>
+              </w:rPr>
+              <w:t>scientific_methods_description</w:t>
+            </w:r>
+            <w:proofErr w:type="spellEnd"/>
+            <w:r>
+              <w:rPr>
+                <w:rFonts w:eastAsia="Times New Roman"/>
+                <w:color w:val="000000" w:themeColor="text1"/>
+                <w:kern w:val="2"/>
+                <w:shd w:val="clear" w:color="auto" w:fill="FFFFFF"/>
+                <w:lang w:val="en-US"/>
+              </w:rPr>
+              <w:t>}</w:t>
             </w:r>
           </w:p>
         </w:tc>
@@ -2519,6 +2396,7 @@
                 <w:color w:val="000000" w:themeColor="text1"/>
                 <w:kern w:val="2"/>
                 <w:shd w:val="clear" w:color="auto" w:fill="FFFFFF"/>
+                <w:lang w:val="en-US"/>
               </w:rPr>
             </w:pPr>
             <w:r>
@@ -2528,8 +2406,33 @@
                 <w:color w:val="000000" w:themeColor="text1"/>
                 <w:kern w:val="2"/>
                 <w:shd w:val="clear" w:color="auto" w:fill="FFFFFF"/>
-              </w:rPr>
-              <w:t>Текст не более 5000 символов, включая литературные источники</w:t>
+                <w:lang w:val="en-US"/>
+              </w:rPr>
+              <w:t>{</w:t>
+            </w:r>
+            <w:proofErr w:type="spellStart"/>
+            <w:r>
+              <w:rPr>
+                <w:rFonts w:eastAsia="Times New Roman"/>
+                <w:i/>
+                <w:color w:val="000000" w:themeColor="text1"/>
+                <w:kern w:val="2"/>
+                <w:shd w:val="clear" w:color="auto" w:fill="FFFFFF"/>
+                <w:lang w:val="en-US"/>
+              </w:rPr>
+              <w:t>project_background_description</w:t>
+            </w:r>
+            <w:proofErr w:type="spellEnd"/>
+            <w:r>
+              <w:rPr>
+                <w:rFonts w:eastAsia="Times New Roman"/>
+                <w:i/>
+                <w:color w:val="000000" w:themeColor="text1"/>
+                <w:kern w:val="2"/>
+                <w:shd w:val="clear" w:color="auto" w:fill="FFFFFF"/>
+                <w:lang w:val="en-US"/>
+              </w:rPr>
+              <w:t>}</w:t>
             </w:r>
           </w:p>
         </w:tc>
@@ -2587,106 +2490,43 @@
               <w:spacing w:after="0" w:line="240" w:lineRule="auto"/>
               <w:rPr>
                 <w:rFonts w:eastAsia="Times New Roman"/>
-                <w:i/>
                 <w:color w:val="000000" w:themeColor="text1"/>
                 <w:kern w:val="2"/>
                 <w:shd w:val="clear" w:color="auto" w:fill="FFFFFF"/>
-              </w:rPr>
-            </w:pPr>
-            <w:r>
-              <w:rPr>
-                <w:rFonts w:eastAsia="Times New Roman"/>
-                <w:i/>
+                <w:lang w:val="en-US"/>
+              </w:rPr>
+            </w:pPr>
+            <w:r>
+              <w:rPr>
+                <w:rFonts w:eastAsia="Times New Roman"/>
                 <w:color w:val="000000" w:themeColor="text1"/>
                 <w:kern w:val="2"/>
                 <w:shd w:val="clear" w:color="auto" w:fill="FFFFFF"/>
-              </w:rPr>
-              <w:t xml:space="preserve">Текст не более 5000 символов </w:t>
-            </w:r>
-          </w:p>
-          <w:p>
-            <w:pPr>
-              <w:spacing w:after="0" w:line="240" w:lineRule="auto"/>
-              <w:rPr>
-                <w:rFonts w:eastAsia="Times New Roman"/>
-                <w:i/>
+                <w:lang w:val="en-US"/>
+              </w:rPr>
+              <w:t>{</w:t>
+            </w:r>
+            <w:proofErr w:type="spellStart"/>
+            <w:r>
+              <w:rPr>
+                <w:rFonts w:eastAsia="Times New Roman"/>
                 <w:color w:val="000000" w:themeColor="text1"/>
                 <w:kern w:val="2"/>
                 <w:shd w:val="clear" w:color="auto" w:fill="FFFFFF"/>
-              </w:rPr>
-            </w:pPr>
-            <w:r>
-              <w:rPr>
-                <w:rFonts w:eastAsia="Times New Roman"/>
-                <w:i/>
+                <w:lang w:val="en-US"/>
+              </w:rPr>
+              <w:t>expected_results</w:t>
+            </w:r>
+            <w:proofErr w:type="spellEnd"/>
+            <w:r>
+              <w:rPr>
+                <w:rFonts w:eastAsia="Times New Roman"/>
                 <w:color w:val="000000" w:themeColor="text1"/>
                 <w:kern w:val="2"/>
                 <w:shd w:val="clear" w:color="auto" w:fill="FFFFFF"/>
-              </w:rPr>
-              <w:t xml:space="preserve">Приводятся планируемые </w:t>
-            </w:r>
-            <w:r>
-              <w:rPr>
-                <w:rFonts w:eastAsia="Times New Roman"/>
-                <w:i/>
-                <w:color w:val="000000" w:themeColor="text1"/>
-                <w:kern w:val="2"/>
-                <w:u w:val="single"/>
-                <w:shd w:val="clear" w:color="auto" w:fill="FFFFFF"/>
-              </w:rPr>
-              <w:t>конкретные научные результаты</w:t>
-            </w:r>
-            <w:r>
-              <w:rPr>
-                <w:rFonts w:eastAsia="Times New Roman"/>
-                <w:i/>
-                <w:color w:val="000000" w:themeColor="text1"/>
-                <w:kern w:val="2"/>
-                <w:shd w:val="clear" w:color="auto" w:fill="FFFFFF"/>
-              </w:rPr>
-              <w:t xml:space="preserve"> проекта (новые научные знания, продукты, технологии и пр.) с разделением по этапам выполнения проекта.</w:t>
-            </w:r>
-          </w:p>
-          <w:p>
-            <w:pPr>
-              <w:spacing w:after="0" w:line="240" w:lineRule="auto"/>
-              <w:rPr>
-                <w:rFonts w:eastAsia="Times New Roman"/>
-                <w:color w:val="000000" w:themeColor="text1"/>
-                <w:kern w:val="2"/>
-                <w:shd w:val="clear" w:color="auto" w:fill="FFFFFF"/>
-              </w:rPr>
-            </w:pPr>
-            <w:r>
-              <w:rPr>
-                <w:rFonts w:eastAsia="Times New Roman"/>
-                <w:i/>
-                <w:color w:val="000000" w:themeColor="text1"/>
-                <w:kern w:val="2"/>
-                <w:shd w:val="clear" w:color="auto" w:fill="FFFFFF"/>
-              </w:rPr>
-              <w:t xml:space="preserve">Приводится описание плана достижения ключевых показателей эффективности проекта </w:t>
-            </w:r>
-            <w:r>
-              <w:rPr>
-                <w:rFonts w:eastAsia="Times New Roman"/>
-                <w:i/>
-                <w:color w:val="000000" w:themeColor="text1"/>
-                <w:kern w:val="2"/>
-                <w:u w:val="single"/>
-                <w:shd w:val="clear" w:color="auto" w:fill="FFFFFF"/>
-              </w:rPr>
-              <w:t>для каждого года</w:t>
-            </w:r>
-            <w:r>
-              <w:rPr>
-                <w:rFonts w:eastAsia="Times New Roman"/>
-                <w:i/>
-                <w:color w:val="000000" w:themeColor="text1"/>
-                <w:kern w:val="2"/>
-                <w:shd w:val="clear" w:color="auto" w:fill="FFFFFF"/>
-              </w:rPr>
-              <w:t xml:space="preserve"> выполнения (приложением к обоснованию является форма 3).</w:t>
+                <w:lang w:val="en-US"/>
+              </w:rPr>
+              <w:t>}</w:t>
             </w:r>
           </w:p>
         </w:tc>
@@ -2754,6 +2594,7 @@
                 <w:color w:val="000000" w:themeColor="text1"/>
                 <w:kern w:val="2"/>
                 <w:shd w:val="clear" w:color="auto" w:fill="FFFFFF"/>
+                <w:lang w:val="en-US"/>
               </w:rPr>
             </w:pPr>
             <w:r>
@@ -2763,21 +2604,23 @@
                 <w:color w:val="000000" w:themeColor="text1"/>
                 <w:kern w:val="2"/>
                 <w:shd w:val="clear" w:color="auto" w:fill="FFFFFF"/>
-              </w:rPr>
-              <w:t xml:space="preserve">Текст не более 5000 символов. </w:t>
-            </w:r>
-          </w:p>
-          <w:p>
-            <w:pPr>
-              <w:spacing w:after="0" w:line="240" w:lineRule="auto"/>
+                <w:lang w:val="en-US"/>
+              </w:rPr>
+              <w:t>{</w:t>
+            </w:r>
+            <w:proofErr w:type="spellStart"/>
+            <w:r>
               <w:rPr>
                 <w:rFonts w:eastAsia="Times New Roman"/>
                 <w:i/>
                 <w:color w:val="000000" w:themeColor="text1"/>
                 <w:kern w:val="2"/>
                 <w:shd w:val="clear" w:color="auto" w:fill="FFFFFF"/>
-              </w:rPr>
-            </w:pPr>
+                <w:lang w:val="en-US"/>
+              </w:rPr>
+              <w:t>content_of_work</w:t>
+            </w:r>
+            <w:proofErr w:type="spellEnd"/>
             <w:r>
               <w:rPr>
                 <w:rFonts w:eastAsia="Times New Roman"/>
@@ -2785,72 +2628,9 @@
                 <w:color w:val="000000" w:themeColor="text1"/>
                 <w:kern w:val="2"/>
                 <w:shd w:val="clear" w:color="auto" w:fill="FFFFFF"/>
-              </w:rPr>
-              <w:t>Приводится описание плана работ на каждый год реализации проекта.</w:t>
-            </w:r>
-          </w:p>
-          <w:p>
-            <w:pPr>
-              <w:spacing w:after="0" w:line="240" w:lineRule="auto"/>
-              <w:rPr>
-                <w:rFonts w:eastAsia="Times New Roman"/>
-                <w:i/>
-                <w:color w:val="000000" w:themeColor="text1"/>
-                <w:kern w:val="2"/>
-                <w:shd w:val="clear" w:color="auto" w:fill="FFFFFF"/>
-              </w:rPr>
-            </w:pPr>
-            <w:r>
-              <w:rPr>
-                <w:rFonts w:eastAsia="Times New Roman"/>
-                <w:i/>
-                <w:color w:val="000000" w:themeColor="text1"/>
-                <w:kern w:val="2"/>
-                <w:shd w:val="clear" w:color="auto" w:fill="FFFFFF"/>
-              </w:rPr>
-              <w:t xml:space="preserve">Приводится обоснование необходимых расходов </w:t>
-            </w:r>
-            <w:r>
-              <w:rPr>
-                <w:rFonts w:eastAsia="Times New Roman"/>
-                <w:i/>
-                <w:color w:val="000000" w:themeColor="text1"/>
-                <w:kern w:val="2"/>
-                <w:u w:val="single"/>
-                <w:shd w:val="clear" w:color="auto" w:fill="FFFFFF"/>
-              </w:rPr>
-              <w:t>для каждого года</w:t>
-            </w:r>
-            <w:r>
-              <w:rPr>
-                <w:rFonts w:eastAsia="Times New Roman"/>
-                <w:i/>
-                <w:color w:val="000000" w:themeColor="text1"/>
-                <w:kern w:val="2"/>
-                <w:shd w:val="clear" w:color="auto" w:fill="FFFFFF"/>
-              </w:rPr>
-              <w:t xml:space="preserve"> выполнения (приложением к обоснованию является форма 4, в которой дается подробная расшифровка расходов на </w:t>
-            </w:r>
-            <w:r>
-              <w:rPr>
-                <w:rFonts w:eastAsia="Times New Roman"/>
-                <w:i/>
-                <w:color w:val="000000" w:themeColor="text1"/>
-                <w:kern w:val="2"/>
-                <w:u w:val="single"/>
-                <w:shd w:val="clear" w:color="auto" w:fill="FFFFFF"/>
-              </w:rPr>
-              <w:t>1-й год</w:t>
-            </w:r>
-            <w:r>
-              <w:rPr>
-                <w:rFonts w:eastAsia="Times New Roman"/>
-                <w:i/>
-                <w:color w:val="000000" w:themeColor="text1"/>
-                <w:kern w:val="2"/>
-                <w:shd w:val="clear" w:color="auto" w:fill="FFFFFF"/>
-              </w:rPr>
-              <w:t xml:space="preserve"> выполнения проекта).</w:t>
+                <w:lang w:val="en-US"/>
+              </w:rPr>
+              <w:t>}</w:t>
             </w:r>
           </w:p>
         </w:tc>
@@ -2916,6 +2696,7 @@
                 <w:i/>
                 <w:color w:val="000000" w:themeColor="text1"/>
                 <w:kern w:val="2"/>
+                <w:lang w:val="en-US"/>
               </w:rPr>
             </w:pPr>
             <w:r>
@@ -2924,29 +2705,31 @@
                 <w:i/>
                 <w:color w:val="000000" w:themeColor="text1"/>
                 <w:kern w:val="2"/>
-              </w:rPr>
-              <w:lastRenderedPageBreak/>
-              <w:t>Ф.И.О.;</w:t>
-            </w:r>
-          </w:p>
-          <w:p>
-            <w:pPr>
-              <w:spacing w:after="0" w:line="240" w:lineRule="auto"/>
+                <w:lang w:val="en-US"/>
+              </w:rPr>
+              <w:t>{</w:t>
+            </w:r>
+            <w:proofErr w:type="spellStart"/>
+            <w:r>
               <w:rPr>
                 <w:rFonts w:eastAsia="Times New Roman"/>
                 <w:i/>
                 <w:color w:val="000000" w:themeColor="text1"/>
                 <w:kern w:val="2"/>
-              </w:rPr>
-            </w:pPr>
+                <w:lang w:val="en-US"/>
+              </w:rPr>
+              <w:t>head_of_project_qualification</w:t>
+            </w:r>
+            <w:proofErr w:type="spellEnd"/>
             <w:r>
               <w:rPr>
                 <w:rFonts w:eastAsia="Times New Roman"/>
                 <w:i/>
                 <w:color w:val="000000" w:themeColor="text1"/>
                 <w:kern w:val="2"/>
-              </w:rPr>
-              <w:t>Текущее место работы, должность;</w:t>
+                <w:lang w:val="en-US"/>
+              </w:rPr>
+              <w:t>}</w:t>
             </w:r>
           </w:p>
           <w:p>
@@ -2959,75 +2742,6 @@
                 <w:kern w:val="2"/>
               </w:rPr>
             </w:pPr>
-            <w:r>
-              <w:rPr>
-                <w:rFonts w:eastAsia="Times New Roman"/>
-                <w:i/>
-                <w:color w:val="000000" w:themeColor="text1"/>
-                <w:kern w:val="2"/>
-              </w:rPr>
-              <w:t>Образование и специальность, ученая степень, ученое звание;</w:t>
-            </w:r>
-          </w:p>
-          <w:p>
-            <w:pPr>
-              <w:spacing w:after="0" w:line="240" w:lineRule="auto"/>
-              <w:rPr>
-                <w:rFonts w:eastAsia="Times New Roman"/>
-                <w:i/>
-                <w:color w:val="000000" w:themeColor="text1"/>
-                <w:kern w:val="2"/>
-              </w:rPr>
-            </w:pPr>
-            <w:r>
-              <w:rPr>
-                <w:rFonts w:eastAsia="Times New Roman"/>
-                <w:i/>
-                <w:color w:val="000000" w:themeColor="text1"/>
-                <w:kern w:val="2"/>
-              </w:rPr>
-              <w:t>Статус в научном коллективе проекта (руководитель, ответственный исполнитель, сотрудник);</w:t>
-            </w:r>
-          </w:p>
-          <w:p>
-            <w:pPr>
-              <w:spacing w:after="0" w:line="240" w:lineRule="auto"/>
-              <w:rPr>
-                <w:rFonts w:eastAsia="Times New Roman"/>
-                <w:i/>
-                <w:color w:val="000000" w:themeColor="text1"/>
-                <w:kern w:val="2"/>
-              </w:rPr>
-            </w:pPr>
-            <w:r>
-              <w:rPr>
-                <w:rFonts w:eastAsia="Times New Roman"/>
-                <w:i/>
-                <w:color w:val="000000" w:themeColor="text1"/>
-                <w:kern w:val="2"/>
-              </w:rPr>
-              <w:t>Планируемая должность в научном коллективе проекта (младший научный сотрудник, научный сотрудник, старший научный сотрудник, ведущий научный сотрудник, главный научный сотрудник, лаборант, инженер) с указанием планируемой доли ставки и вида трудоустройства (основное место работы, по внутреннему / внешнему совместительству, совмещение должностей);</w:t>
-            </w:r>
-          </w:p>
-          <w:p>
-            <w:pPr>
-              <w:spacing w:after="0" w:line="240" w:lineRule="auto"/>
-              <w:rPr>
-                <w:rFonts w:eastAsia="Times New Roman"/>
-                <w:i/>
-                <w:color w:val="000000" w:themeColor="text1"/>
-                <w:kern w:val="2"/>
-              </w:rPr>
-            </w:pPr>
-            <w:r>
-              <w:rPr>
-                <w:rFonts w:eastAsia="Times New Roman"/>
-                <w:i/>
-                <w:color w:val="000000" w:themeColor="text1"/>
-                <w:kern w:val="2"/>
-              </w:rPr>
-              <w:t>Профессиональный уровень (опыт научных публикаций по тематике проекта, регистрации патентов, авторских свидетельств, опыт руководства и участия в НИР/НИОКР и пр.).</w:t>
-            </w:r>
           </w:p>
         </w:tc>
       </w:tr>
@@ -3092,6 +2806,7 @@
                 <w:color w:val="000000" w:themeColor="text1"/>
                 <w:kern w:val="2"/>
                 <w:shd w:val="clear" w:color="auto" w:fill="FFFFFF"/>
+                <w:lang w:val="en-US"/>
               </w:rPr>
             </w:pPr>
             <w:r>
@@ -3102,8 +2817,35 @@
                 <w:color w:val="000000" w:themeColor="text1"/>
                 <w:kern w:val="2"/>
                 <w:shd w:val="clear" w:color="auto" w:fill="FFFFFF"/>
-              </w:rPr>
-              <w:t>Указывается, если известно на момент подачи заявки</w:t>
+                <w:lang w:val="en-US"/>
+              </w:rPr>
+              <w:t>{</w:t>
+            </w:r>
+            <w:proofErr w:type="spellStart"/>
+            <w:r>
+              <w:rPr>
+                <w:rFonts w:eastAsia="Times New Roman"/>
+                <w:i/>
+                <w:iCs/>
+                <w:color w:val="000000" w:themeColor="text1"/>
+                <w:kern w:val="2"/>
+                <w:shd w:val="clear" w:color="auto" w:fill="FFFFFF"/>
+                <w:lang w:val="en-US"/>
+              </w:rPr>
+              <w:t>name_of_np</w:t>
+            </w:r>
+            <w:proofErr w:type="spellEnd"/>
+            <w:r>
+              <w:rPr>
+                <w:rFonts w:eastAsia="Times New Roman"/>
+                <w:i/>
+                <w:iCs/>
+                <w:color w:val="000000" w:themeColor="text1"/>
+                <w:kern w:val="2"/>
+                <w:shd w:val="clear" w:color="auto" w:fill="FFFFFF"/>
+                <w:lang w:val="en-US"/>
+              </w:rPr>
+              <w:t>}</w:t>
             </w:r>
           </w:p>
         </w:tc>
@@ -3164,6 +2906,7 @@
                 <w:color w:val="000000" w:themeColor="text1"/>
                 <w:kern w:val="2"/>
                 <w:shd w:val="clear" w:color="auto" w:fill="FFFFFF"/>
+                <w:lang w:val="en-US"/>
               </w:rPr>
             </w:pPr>
             <w:r>
@@ -3174,8 +2917,35 @@
                 <w:color w:val="000000" w:themeColor="text1"/>
                 <w:kern w:val="2"/>
                 <w:shd w:val="clear" w:color="auto" w:fill="FFFFFF"/>
-              </w:rPr>
-              <w:t>Указывается, если известно на момент подачи заявки</w:t>
+                <w:lang w:val="en-US"/>
+              </w:rPr>
+              <w:t>{</w:t>
+            </w:r>
+            <w:proofErr w:type="spellStart"/>
+            <w:r>
+              <w:rPr>
+                <w:rFonts w:eastAsia="Times New Roman"/>
+                <w:i/>
+                <w:iCs/>
+                <w:color w:val="000000" w:themeColor="text1"/>
+                <w:kern w:val="2"/>
+                <w:shd w:val="clear" w:color="auto" w:fill="FFFFFF"/>
+                <w:lang w:val="en-US"/>
+              </w:rPr>
+              <w:t>full_name_of_np</w:t>
+            </w:r>
+            <w:proofErr w:type="spellEnd"/>
+            <w:r>
+              <w:rPr>
+                <w:rFonts w:eastAsia="Times New Roman"/>
+                <w:i/>
+                <w:iCs/>
+                <w:color w:val="000000" w:themeColor="text1"/>
+                <w:kern w:val="2"/>
+                <w:shd w:val="clear" w:color="auto" w:fill="FFFFFF"/>
+                <w:lang w:val="en-US"/>
+              </w:rPr>
+              <w:t>}</w:t>
             </w:r>
           </w:p>
         </w:tc>
@@ -3237,6 +3007,7 @@
                 <w:iCs/>
                 <w:color w:val="000000" w:themeColor="text1"/>
                 <w:kern w:val="2"/>
+                <w:lang w:val="en-US"/>
               </w:rPr>
             </w:pPr>
             <w:r>
@@ -3246,29 +3017,9 @@
                 <w:iCs/>
                 <w:color w:val="000000" w:themeColor="text1"/>
                 <w:kern w:val="2"/>
-              </w:rPr>
-              <w:t xml:space="preserve">Приводится перечень с указанием ориентировочной стоимости, плана по закупке с указанием в рамках </w:t>
-            </w:r>
-            <w:r>
-              <w:rPr>
-                <w:rFonts w:eastAsia="Times New Roman"/>
-                <w:i/>
-                <w:iCs/>
-                <w:color w:val="000000" w:themeColor="text1"/>
-                <w:kern w:val="2"/>
-                <w:u w:val="single"/>
-              </w:rPr>
-              <w:t>какого этапа выполнения проекта</w:t>
-            </w:r>
-            <w:r>
-              <w:rPr>
-                <w:rFonts w:eastAsia="Times New Roman"/>
-                <w:i/>
-                <w:iCs/>
-                <w:color w:val="000000" w:themeColor="text1"/>
-                <w:kern w:val="2"/>
-              </w:rPr>
-              <w:t xml:space="preserve"> планируется приобретение оборудования</w:t>
+                <w:lang w:val="en-US"/>
+              </w:rPr>
+              <w:t>{equipment}</w:t>
             </w:r>
           </w:p>
         </w:tc>
@@ -3350,33 +3101,37 @@
                 <w:rFonts w:eastAsia="Times New Roman"/>
                 <w:color w:val="000000" w:themeColor="text1"/>
                 <w:kern w:val="2"/>
-              </w:rPr>
-            </w:pPr>
-            <w:r>
-              <w:rPr>
-                <w:rFonts w:eastAsia="Times New Roman"/>
-                <w:color w:val="000000" w:themeColor="text1"/>
-                <w:kern w:val="2"/>
-              </w:rPr>
-              <w:t>Руководитель проекта</w:t>
-            </w:r>
-          </w:p>
-          <w:p>
-            <w:pPr>
-              <w:spacing w:after="0" w:line="240" w:lineRule="auto"/>
-              <w:rPr>
-                <w:rFonts w:eastAsia="Times New Roman"/>
-                <w:color w:val="000000" w:themeColor="text1"/>
-                <w:kern w:val="2"/>
-              </w:rPr>
-            </w:pPr>
-            <w:r>
-              <w:rPr>
-                <w:rFonts w:eastAsia="Times New Roman"/>
-                <w:color w:val="000000" w:themeColor="text1"/>
-                <w:kern w:val="2"/>
-              </w:rPr>
-              <w:t>ФИО, подпись</w:t>
+                <w:lang w:val="en-US"/>
+              </w:rPr>
+            </w:pPr>
+            <w:r>
+              <w:rPr>
+                <w:rFonts w:eastAsia="Times New Roman"/>
+                <w:color w:val="000000" w:themeColor="text1"/>
+                <w:kern w:val="2"/>
+                <w:lang w:val="en-US"/>
+              </w:rPr>
+              <w:t>{</w:t>
+            </w:r>
+            <w:proofErr w:type="spellStart"/>
+            <w:r>
+              <w:rPr>
+                <w:rFonts w:eastAsia="Times New Roman"/>
+                <w:color w:val="000000" w:themeColor="text1"/>
+                <w:kern w:val="2"/>
+                <w:lang w:val="en-US"/>
+              </w:rPr>
+              <w:t>head_of_project</w:t>
+            </w:r>
+            <w:proofErr w:type="spellEnd"/>
+            <w:r>
+              <w:rPr>
+                <w:rFonts w:eastAsia="Times New Roman"/>
+                <w:color w:val="000000" w:themeColor="text1"/>
+                <w:kern w:val="2"/>
+                <w:lang w:val="en-US"/>
+              </w:rPr>
+              <w:t>}</w:t>
             </w:r>
           </w:p>
         </w:tc>
@@ -3415,6 +3170,7 @@
                 <w:kern w:val="2"/>
                 <w:shd w:val="clear" w:color="auto" w:fill="FFFFFF"/>
               </w:rPr>
+              <w:lastRenderedPageBreak/>
               <w:t xml:space="preserve">От руководителя принимающего ОУП </w:t>
             </w:r>
             <w:r>
@@ -3595,33 +3351,37 @@
                 <w:rFonts w:eastAsia="Times New Roman"/>
                 <w:color w:val="000000" w:themeColor="text1"/>
                 <w:kern w:val="2"/>
-              </w:rPr>
-            </w:pPr>
-            <w:r>
-              <w:rPr>
-                <w:rFonts w:eastAsia="Times New Roman"/>
-                <w:color w:val="000000" w:themeColor="text1"/>
-                <w:kern w:val="2"/>
-              </w:rPr>
-              <w:t>Руководитель ОУП / НП</w:t>
-            </w:r>
-          </w:p>
-          <w:p>
-            <w:pPr>
-              <w:spacing w:after="0" w:line="240" w:lineRule="auto"/>
-              <w:rPr>
-                <w:rFonts w:eastAsia="Times New Roman"/>
-                <w:color w:val="000000" w:themeColor="text1"/>
-                <w:kern w:val="2"/>
-              </w:rPr>
-            </w:pPr>
-            <w:r>
-              <w:rPr>
-                <w:rFonts w:eastAsia="Times New Roman"/>
-                <w:color w:val="000000" w:themeColor="text1"/>
-                <w:kern w:val="2"/>
-              </w:rPr>
-              <w:t>ФИО, подпись</w:t>
+                <w:lang w:val="en-US"/>
+              </w:rPr>
+            </w:pPr>
+            <w:r>
+              <w:rPr>
+                <w:rFonts w:eastAsia="Times New Roman"/>
+                <w:color w:val="000000" w:themeColor="text1"/>
+                <w:kern w:val="2"/>
+                <w:lang w:val="en-US"/>
+              </w:rPr>
+              <w:t>{</w:t>
+            </w:r>
+            <w:proofErr w:type="spellStart"/>
+            <w:r>
+              <w:rPr>
+                <w:rFonts w:eastAsia="Times New Roman"/>
+                <w:color w:val="000000" w:themeColor="text1"/>
+                <w:kern w:val="2"/>
+                <w:lang w:val="en-US"/>
+              </w:rPr>
+              <w:t>head_of_np</w:t>
+            </w:r>
+            <w:proofErr w:type="spellEnd"/>
+            <w:r>
+              <w:rPr>
+                <w:rFonts w:eastAsia="Times New Roman"/>
+                <w:color w:val="000000" w:themeColor="text1"/>
+                <w:kern w:val="2"/>
+                <w:lang w:val="en-US"/>
+              </w:rPr>
+              <w:t>}</w:t>
             </w:r>
           </w:p>
         </w:tc>
@@ -6253,8 +6013,32 @@
               <w:jc w:val="both"/>
               <w:rPr>
                 <w:color w:val="000000" w:themeColor="text1"/>
-              </w:rPr>
-            </w:pPr>
+                <w:lang w:val="en-US"/>
+              </w:rPr>
+            </w:pPr>
+            <w:r>
+              <w:rPr>
+                <w:color w:val="000000" w:themeColor="text1"/>
+                <w:lang w:val="en-US"/>
+              </w:rPr>
+              <w:t>{</w:t>
+            </w:r>
+            <w:proofErr w:type="spellStart"/>
+            <w:r>
+              <w:rPr>
+                <w:color w:val="000000" w:themeColor="text1"/>
+                <w:lang w:val="en-US"/>
+              </w:rPr>
+              <w:t>head_of_project</w:t>
+            </w:r>
+            <w:proofErr w:type="spellEnd"/>
+            <w:r>
+              <w:rPr>
+                <w:color w:val="000000" w:themeColor="text1"/>
+                <w:lang w:val="en-US"/>
+              </w:rPr>
+              <w:t>}</w:t>
+            </w:r>
           </w:p>
           <w:p>
             <w:pPr>
@@ -6270,44 +6054,15 @@
             <w:r>
               <w:rPr>
                 <w:color w:val="000000" w:themeColor="text1"/>
-              </w:rPr>
-              <w:t>ФИО</w:t>
-            </w:r>
-          </w:p>
-          <w:p>
-            <w:pPr>
-              <w:autoSpaceDE w:val="0"/>
-              <w:autoSpaceDN w:val="0"/>
-              <w:adjustRightInd w:val="0"/>
-              <w:spacing w:after="0" w:line="240" w:lineRule="auto"/>
-              <w:jc w:val="both"/>
-              <w:rPr>
-                <w:color w:val="000000" w:themeColor="text1"/>
-              </w:rPr>
-            </w:pPr>
-            <w:r>
-              <w:rPr>
-                <w:color w:val="000000" w:themeColor="text1"/>
-              </w:rPr>
-              <w:t>Дата</w:t>
-            </w:r>
-          </w:p>
-          <w:p>
-            <w:pPr>
-              <w:autoSpaceDE w:val="0"/>
-              <w:autoSpaceDN w:val="0"/>
-              <w:adjustRightInd w:val="0"/>
-              <w:spacing w:after="0" w:line="240" w:lineRule="auto"/>
-              <w:jc w:val="both"/>
-              <w:rPr>
-                <w:color w:val="000000" w:themeColor="text1"/>
-              </w:rPr>
-            </w:pPr>
-            <w:r>
-              <w:rPr>
-                <w:color w:val="000000" w:themeColor="text1"/>
-              </w:rPr>
-              <w:t xml:space="preserve">Подпись </w:t>
+                <w:lang w:val="en-US"/>
+              </w:rPr>
+              <w:t>{date}</w:t>
+            </w:r>
+            <w:r>
+              <w:rPr>
+                <w:color w:val="000000" w:themeColor="text1"/>
+              </w:rPr>
+              <w:t xml:space="preserve"> </w:t>
             </w:r>
           </w:p>
         </w:tc>
@@ -8086,6 +7841,7 @@
                 <w:i/>
                 <w:iCs/>
                 <w:color w:val="000000" w:themeColor="text1"/>
+                <w:lang w:val="en-US"/>
               </w:rPr>
             </w:pPr>
             <w:r>
@@ -8094,8 +7850,31 @@
                 <w:i/>
                 <w:iCs/>
                 <w:color w:val="000000" w:themeColor="text1"/>
-              </w:rPr>
-              <w:t>Руководитель проекта</w:t>
+                <w:lang w:val="en-US"/>
+              </w:rPr>
+              <w:t>{</w:t>
+            </w:r>
+            <w:proofErr w:type="spellStart"/>
+            <w:r>
+              <w:rPr>
+                <w:bCs/>
+                <w:i/>
+                <w:iCs/>
+                <w:color w:val="000000" w:themeColor="text1"/>
+                <w:lang w:val="en-US"/>
+              </w:rPr>
+              <w:t>head_of_project</w:t>
+            </w:r>
+            <w:proofErr w:type="spellEnd"/>
+            <w:r>
+              <w:rPr>
+                <w:bCs/>
+                <w:i/>
+                <w:iCs/>
+                <w:color w:val="000000" w:themeColor="text1"/>
+                <w:lang w:val="en-US"/>
+              </w:rPr>
+              <w:t>}</w:t>
             </w:r>
           </w:p>
         </w:tc>
@@ -10492,13 +10271,31 @@
               <w:jc w:val="both"/>
               <w:rPr>
                 <w:color w:val="000000" w:themeColor="text1"/>
-              </w:rPr>
-            </w:pPr>
-            <w:r>
-              <w:rPr>
-                <w:color w:val="000000" w:themeColor="text1"/>
-              </w:rPr>
-              <w:t>ФИО</w:t>
+                <w:lang w:val="en-US"/>
+              </w:rPr>
+            </w:pPr>
+            <w:r>
+              <w:rPr>
+                <w:color w:val="000000" w:themeColor="text1"/>
+                <w:lang w:val="en-US"/>
+              </w:rPr>
+              <w:t>{</w:t>
+            </w:r>
+            <w:proofErr w:type="spellStart"/>
+            <w:r>
+              <w:rPr>
+                <w:color w:val="000000" w:themeColor="text1"/>
+                <w:lang w:val="en-US"/>
+              </w:rPr>
+              <w:t>head_of_project</w:t>
+            </w:r>
+            <w:proofErr w:type="spellEnd"/>
+            <w:r>
+              <w:rPr>
+                <w:color w:val="000000" w:themeColor="text1"/>
+                <w:lang w:val="en-US"/>
+              </w:rPr>
+              <w:t>}</w:t>
             </w:r>
           </w:p>
           <w:p>
@@ -10510,31 +10307,34 @@
               <w:jc w:val="both"/>
               <w:rPr>
                 <w:color w:val="000000" w:themeColor="text1"/>
-              </w:rPr>
-            </w:pPr>
-            <w:r>
-              <w:rPr>
-                <w:color w:val="000000" w:themeColor="text1"/>
-              </w:rPr>
-              <w:t>Дата</w:t>
-            </w:r>
-          </w:p>
-          <w:p>
-            <w:pPr>
-              <w:autoSpaceDE w:val="0"/>
-              <w:autoSpaceDN w:val="0"/>
-              <w:adjustRightInd w:val="0"/>
-              <w:spacing w:after="0" w:line="240" w:lineRule="auto"/>
-              <w:jc w:val="both"/>
-              <w:rPr>
-                <w:color w:val="000000" w:themeColor="text1"/>
-              </w:rPr>
-            </w:pPr>
-            <w:r>
-              <w:rPr>
-                <w:color w:val="000000" w:themeColor="text1"/>
-              </w:rPr>
-              <w:t xml:space="preserve">Подпись </w:t>
+                <w:lang w:val="en-US"/>
+              </w:rPr>
+            </w:pPr>
+            <w:r>
+              <w:rPr>
+                <w:color w:val="000000" w:themeColor="text1"/>
+              </w:rPr>
+              <w:t xml:space="preserve"> </w:t>
+            </w:r>
+            <w:r>
+              <w:rPr>
+                <w:color w:val="000000" w:themeColor="text1"/>
+              </w:rPr>
+              <w:t>{</w:t>
+            </w:r>
+            <w:proofErr w:type="spellStart"/>
+            <w:r>
+              <w:rPr>
+                <w:color w:val="000000" w:themeColor="text1"/>
+              </w:rPr>
+              <w:t>date</w:t>
+            </w:r>
+            <w:proofErr w:type="spellEnd"/>
+            <w:r>
+              <w:rPr>
+                <w:color w:val="000000" w:themeColor="text1"/>
+              </w:rPr>
+              <w:t>}</w:t>
             </w:r>
           </w:p>
         </w:tc>
@@ -10721,7 +10521,53 @@
         <w:rPr>
           <w:rFonts w:eastAsia="Times New Roman"/>
         </w:rPr>
-        <w:t>Настоящим письмом __________________________________________________</w:t>
+        <w:t>Настоящим письмом ___________</w:t>
+      </w:r>
+      <w:r>
+        <w:rPr>
+          <w:rFonts w:eastAsia="Times New Roman"/>
+        </w:rPr>
+        <w:t>{</w:t>
+      </w:r>
+      <w:r>
+        <w:rPr>
+          <w:rFonts w:eastAsia="Times New Roman"/>
+          <w:lang w:val="en-US"/>
+        </w:rPr>
+        <w:t>organization</w:t>
+      </w:r>
+      <w:r>
+        <w:rPr>
+          <w:rFonts w:eastAsia="Times New Roman"/>
+        </w:rPr>
+        <w:t>_</w:t>
+      </w:r>
+      <w:proofErr w:type="gramStart"/>
+      <w:r>
+        <w:rPr>
+          <w:rFonts w:eastAsia="Times New Roman"/>
+          <w:lang w:val="en-US"/>
+        </w:rPr>
+        <w:t>name</w:t>
+      </w:r>
+      <w:r>
+        <w:rPr>
+          <w:rFonts w:eastAsia="Times New Roman"/>
+        </w:rPr>
+        <w:t>}</w:t>
+      </w:r>
+      <w:r>
+        <w:rPr>
+          <w:rFonts w:eastAsia="Times New Roman"/>
+        </w:rPr>
+        <w:t>_</w:t>
+      </w:r>
+      <w:proofErr w:type="gramEnd"/>
+      <w:r>
+        <w:rPr>
+          <w:rFonts w:eastAsia="Times New Roman"/>
+        </w:rPr>
+        <w:t>_______________________</w:t>
       </w:r>
       <w:r>
         <w:rPr>
@@ -10729,35 +10575,13 @@
           <w:i/>
           <w:vertAlign w:val="superscript"/>
         </w:rPr>
-        <w:t xml:space="preserve"> </w:t>
-      </w:r>
-      <w:proofErr w:type="gramStart"/>
-      <w:r>
-        <w:rPr>
-          <w:rFonts w:eastAsia="Times New Roman"/>
-          <w:i/>
-          <w:vertAlign w:val="superscript"/>
-        </w:rPr>
-        <w:t xml:space="preserve">   (</w:t>
-      </w:r>
-      <w:proofErr w:type="gramEnd"/>
-      <w:r>
-        <w:rPr>
-          <w:rFonts w:eastAsia="Times New Roman"/>
-          <w:i/>
-          <w:vertAlign w:val="superscript"/>
-        </w:rPr>
-        <w:t>наименование организации)</w:t>
+        <w:t xml:space="preserve">    (наименование организации)</w:t>
       </w:r>
     </w:p>
     <w:p>
       <w:pPr>
         <w:pStyle w:val="a8"/>
-        <w:numPr>
-          <w:ilvl w:val="0"/>
-          <w:numId w:val="7"/>
-        </w:numPr>
-        <w:ind w:left="0" w:firstLine="0"/>
+        <w:ind w:left="0"/>
         <w:jc w:val="both"/>
         <w:rPr>
           <w:rFonts w:ascii="Times New Roman" w:eastAsia="Times New Roman" w:hAnsi="Times New Roman" w:cs="Times New Roman"/>
@@ -10767,7 +10591,53 @@
         <w:rPr>
           <w:rFonts w:ascii="Times New Roman" w:eastAsia="Times New Roman" w:hAnsi="Times New Roman" w:cs="Times New Roman"/>
         </w:rPr>
-        <w:t>подтверждает заинтересованность в результатах проекта_______________________</w:t>
+        <w:t>подтверждает заинтересованность в результатах проекта______</w:t>
+      </w:r>
+      <w:r>
+        <w:rPr>
+          <w:rFonts w:ascii="Times New Roman" w:eastAsia="Times New Roman" w:hAnsi="Times New Roman" w:cs="Times New Roman"/>
+        </w:rPr>
+        <w:t>{</w:t>
+      </w:r>
+      <w:r>
+        <w:rPr>
+          <w:rFonts w:ascii="Times New Roman" w:eastAsia="Times New Roman" w:hAnsi="Times New Roman" w:cs="Times New Roman"/>
+          <w:lang w:val="en-US"/>
+        </w:rPr>
+        <w:t>project</w:t>
+      </w:r>
+      <w:r>
+        <w:rPr>
+          <w:rFonts w:ascii="Times New Roman" w:eastAsia="Times New Roman" w:hAnsi="Times New Roman" w:cs="Times New Roman"/>
+        </w:rPr>
+        <w:t>_</w:t>
+      </w:r>
+      <w:proofErr w:type="gramStart"/>
+      <w:r>
+        <w:rPr>
+          <w:rFonts w:ascii="Times New Roman" w:eastAsia="Times New Roman" w:hAnsi="Times New Roman" w:cs="Times New Roman"/>
+          <w:lang w:val="en-US"/>
+        </w:rPr>
+        <w:t>name</w:t>
+      </w:r>
+      <w:r>
+        <w:rPr>
+          <w:rFonts w:ascii="Times New Roman" w:eastAsia="Times New Roman" w:hAnsi="Times New Roman" w:cs="Times New Roman"/>
+        </w:rPr>
+        <w:t>}</w:t>
+      </w:r>
+      <w:r>
+        <w:rPr>
+          <w:rFonts w:ascii="Times New Roman" w:eastAsia="Times New Roman" w:hAnsi="Times New Roman" w:cs="Times New Roman"/>
+        </w:rPr>
+        <w:t>_</w:t>
+      </w:r>
+      <w:proofErr w:type="gramEnd"/>
+      <w:r>
+        <w:rPr>
+          <w:rFonts w:ascii="Times New Roman" w:eastAsia="Times New Roman" w:hAnsi="Times New Roman" w:cs="Times New Roman"/>
+        </w:rPr>
+        <w:t>_________</w:t>
       </w:r>
     </w:p>
     <w:p>
@@ -10782,7 +10652,50 @@
         <w:rPr>
           <w:rFonts w:eastAsia="Times New Roman"/>
         </w:rPr>
-        <w:t xml:space="preserve"> _________________________________________ под руководством____________________, </w:t>
+        <w:t xml:space="preserve"> _________________________________ под руководством____</w:t>
+      </w:r>
+      <w:r>
+        <w:rPr>
+          <w:rFonts w:eastAsia="Times New Roman"/>
+        </w:rPr>
+        <w:t>{</w:t>
+      </w:r>
+      <w:proofErr w:type="spellStart"/>
+      <w:r>
+        <w:rPr>
+          <w:rFonts w:eastAsia="Times New Roman"/>
+          <w:lang w:val="en-US"/>
+        </w:rPr>
+        <w:t>head_of_</w:t>
+      </w:r>
+      <w:proofErr w:type="gramStart"/>
+      <w:r>
+        <w:rPr>
+          <w:rFonts w:eastAsia="Times New Roman"/>
+          <w:lang w:val="en-US"/>
+        </w:rPr>
+        <w:t>project</w:t>
+      </w:r>
+      <w:proofErr w:type="spellEnd"/>
+      <w:r>
+        <w:rPr>
+          <w:rFonts w:eastAsia="Times New Roman"/>
+          <w:lang w:val="en-US"/>
+        </w:rPr>
+        <w:t>}</w:t>
+      </w:r>
+      <w:r>
+        <w:rPr>
+          <w:rFonts w:eastAsia="Times New Roman"/>
+        </w:rPr>
+        <w:t>_</w:t>
+      </w:r>
+      <w:proofErr w:type="gramEnd"/>
+      <w:r>
+        <w:rPr>
+          <w:rFonts w:eastAsia="Times New Roman"/>
+        </w:rPr>
+        <w:t xml:space="preserve">______, </w:t>
       </w:r>
     </w:p>
     <w:p>
@@ -10880,11 +10793,7 @@
     <w:p>
       <w:pPr>
         <w:pStyle w:val="a8"/>
-        <w:numPr>
-          <w:ilvl w:val="0"/>
-          <w:numId w:val="7"/>
-        </w:numPr>
-        <w:ind w:left="0" w:firstLine="0"/>
+        <w:ind w:left="0"/>
         <w:jc w:val="both"/>
         <w:rPr>
           <w:rFonts w:ascii="Times New Roman" w:eastAsia="Times New Roman" w:hAnsi="Times New Roman" w:cs="Times New Roman"/>
@@ -11006,88 +10915,31 @@
         <w:jc w:val="both"/>
         <w:rPr>
           <w:rFonts w:eastAsia="Times New Roman"/>
+          <w:lang w:val="en-US"/>
         </w:rPr>
       </w:pPr>
       <w:r>
         <w:rPr>
           <w:rFonts w:eastAsia="Times New Roman"/>
-        </w:rPr>
-        <w:t>ИНН:</w:t>
-      </w:r>
-    </w:p>
-    <w:p>
-      <w:pPr>
-        <w:spacing w:after="0" w:line="240" w:lineRule="auto"/>
-        <w:jc w:val="both"/>
-        <w:rPr>
-          <w:rFonts w:eastAsia="Times New Roman"/>
-        </w:rPr>
-      </w:pPr>
-      <w:r>
-        <w:rPr>
-          <w:rFonts w:eastAsia="Times New Roman"/>
-        </w:rPr>
-        <w:t>ОГРН:</w:t>
-      </w:r>
-    </w:p>
-    <w:p>
-      <w:pPr>
-        <w:spacing w:after="0" w:line="240" w:lineRule="auto"/>
-        <w:jc w:val="both"/>
-        <w:rPr>
-          <w:rFonts w:eastAsia="Times New Roman"/>
-        </w:rPr>
-      </w:pPr>
-      <w:r>
-        <w:rPr>
-          <w:rFonts w:eastAsia="Times New Roman"/>
-        </w:rPr>
-        <w:t>КПП:</w:t>
-      </w:r>
-    </w:p>
-    <w:p>
-      <w:pPr>
-        <w:spacing w:after="0" w:line="240" w:lineRule="auto"/>
-        <w:jc w:val="both"/>
-        <w:rPr>
-          <w:rFonts w:eastAsia="Times New Roman"/>
-        </w:rPr>
-      </w:pPr>
-      <w:r>
-        <w:rPr>
-          <w:rFonts w:eastAsia="Times New Roman"/>
-        </w:rPr>
-        <w:t>Юридический и почтовый адрес:</w:t>
-      </w:r>
-    </w:p>
-    <w:p>
-      <w:pPr>
-        <w:spacing w:after="0" w:line="240" w:lineRule="auto"/>
-        <w:jc w:val="both"/>
-        <w:rPr>
-          <w:rFonts w:eastAsia="Times New Roman"/>
-        </w:rPr>
-      </w:pPr>
-      <w:r>
-        <w:rPr>
-          <w:rFonts w:eastAsia="Times New Roman"/>
-        </w:rPr>
-        <w:t>Телефон:</w:t>
-      </w:r>
-    </w:p>
-    <w:p>
-      <w:pPr>
-        <w:spacing w:after="0" w:line="240" w:lineRule="auto"/>
-        <w:jc w:val="both"/>
-        <w:rPr>
-          <w:rFonts w:eastAsia="Times New Roman"/>
-        </w:rPr>
-      </w:pPr>
-      <w:r>
-        <w:rPr>
-          <w:rFonts w:eastAsia="Times New Roman"/>
-        </w:rPr>
-        <w:t>Деятельность в соответствии с ОКВЭД:</w:t>
+          <w:lang w:val="en-US"/>
+        </w:rPr>
+        <w:t>{</w:t>
+      </w:r>
+      <w:proofErr w:type="spellStart"/>
+      <w:r>
+        <w:rPr>
+          <w:rFonts w:eastAsia="Times New Roman"/>
+          <w:lang w:val="en-US"/>
+        </w:rPr>
+        <w:t>organization_info</w:t>
+      </w:r>
+      <w:proofErr w:type="spellEnd"/>
+      <w:r>
+        <w:rPr>
+          <w:rFonts w:eastAsia="Times New Roman"/>
+          <w:lang w:val="en-US"/>
+        </w:rPr>
+        <w:t>}</w:t>
       </w:r>
     </w:p>
     <w:p>
@@ -11127,8 +10979,9 @@
       <w:r>
         <w:rPr>
           <w:rFonts w:eastAsia="Times New Roman"/>
-        </w:rPr>
-        <w:t>___________________</w:t>
+          <w:lang w:val="en-US"/>
+        </w:rPr>
+        <w:t>{position}</w:t>
       </w:r>
       <w:r>
         <w:rPr>
@@ -11159,7 +11012,86 @@
           <w:rFonts w:eastAsia="Times New Roman"/>
         </w:rPr>
         <w:tab/>
-        <w:t xml:space="preserve">        ___________________</w:t>
+      </w:r>
+      <w:r>
+        <w:rPr>
+          <w:rFonts w:eastAsia="Times New Roman"/>
+        </w:rPr>
+        <w:tab/>
+      </w:r>
+      <w:r>
+        <w:rPr>
+          <w:rFonts w:eastAsia="Times New Roman"/>
+        </w:rPr>
+        <w:tab/>
+        <w:t xml:space="preserve">     </w:t>
+      </w:r>
+      <w:proofErr w:type="gramStart"/>
+      <w:r>
+        <w:rPr>
+          <w:rFonts w:eastAsia="Times New Roman"/>
+        </w:rPr>
+        <w:t xml:space="preserve">   </w:t>
+      </w:r>
+      <w:r>
+        <w:rPr>
+          <w:rFonts w:eastAsia="Times New Roman"/>
+        </w:rPr>
+        <w:t>{</w:t>
+      </w:r>
+      <w:proofErr w:type="gramEnd"/>
+      <w:r>
+        <w:rPr>
+          <w:rFonts w:eastAsia="Times New Roman"/>
+          <w:lang w:val="en-US"/>
+        </w:rPr>
+        <w:t>head</w:t>
+      </w:r>
+      <w:r>
+        <w:rPr>
+          <w:rFonts w:eastAsia="Times New Roman"/>
+        </w:rPr>
+        <w:t>_</w:t>
+      </w:r>
+      <w:r>
+        <w:rPr>
+          <w:rFonts w:eastAsia="Times New Roman"/>
+          <w:lang w:val="en-US"/>
+        </w:rPr>
+        <w:t>of</w:t>
+      </w:r>
+      <w:r>
+        <w:rPr>
+          <w:rFonts w:eastAsia="Times New Roman"/>
+        </w:rPr>
+        <w:t>_</w:t>
+      </w:r>
+      <w:r>
+        <w:rPr>
+          <w:rFonts w:eastAsia="Times New Roman"/>
+          <w:lang w:val="en-US"/>
+        </w:rPr>
+        <w:t>organi</w:t>
+      </w:r>
+      <w:r>
+        <w:rPr>
+          <w:rFonts w:eastAsia="Times New Roman"/>
+          <w:lang w:val="en-US"/>
+        </w:rPr>
+        <w:t>z</w:t>
+      </w:r>
+      <w:r>
+        <w:rPr>
+          <w:rFonts w:eastAsia="Times New Roman"/>
+          <w:lang w:val="en-US"/>
+        </w:rPr>
+        <w:t>ation</w:t>
+      </w:r>
+      <w:r>
+        <w:rPr>
+          <w:rFonts w:eastAsia="Times New Roman"/>
+        </w:rPr>
+        <w:t>}</w:t>
       </w:r>
     </w:p>
     <w:p>
@@ -11300,7 +11232,7 @@
           <w:rFonts w:eastAsia="Times New Roman"/>
           <w:lang w:val="en-US"/>
         </w:rPr>
-        <w:t>___________________</w:t>
+        <w:t xml:space="preserve">{position}             </w:t>
       </w:r>
       <w:r>
         <w:rPr>
@@ -11336,7 +11268,57 @@
           <w:lang w:val="en-US"/>
         </w:rPr>
         <w:tab/>
-        <w:t xml:space="preserve">        ___________________</w:t>
+      </w:r>
+      <w:r>
+        <w:rPr>
+          <w:rFonts w:eastAsia="Times New Roman"/>
+          <w:lang w:val="en-US"/>
+        </w:rPr>
+        <w:t>{</w:t>
+      </w:r>
+      <w:proofErr w:type="spellStart"/>
+      <w:r>
+        <w:rPr>
+          <w:rFonts w:eastAsia="Times New Roman"/>
+          <w:lang w:val="en-US"/>
+        </w:rPr>
+        <w:t>main</w:t>
+      </w:r>
+      <w:r>
+        <w:rPr>
+          <w:rFonts w:eastAsia="Times New Roman"/>
+          <w:lang w:val="en-US"/>
+        </w:rPr>
+        <w:t>_</w:t>
+      </w:r>
+      <w:r>
+        <w:rPr>
+          <w:rFonts w:eastAsia="Times New Roman"/>
+          <w:lang w:val="en-US"/>
+        </w:rPr>
+        <w:t>accountant_of_organi</w:t>
+      </w:r>
+      <w:r>
+        <w:rPr>
+          <w:rFonts w:eastAsia="Times New Roman"/>
+          <w:lang w:val="en-US"/>
+        </w:rPr>
+        <w:t>z</w:t>
+      </w:r>
+      <w:r>
+        <w:rPr>
+          <w:rFonts w:eastAsia="Times New Roman"/>
+          <w:lang w:val="en-US"/>
+        </w:rPr>
+        <w:t>ation</w:t>
+      </w:r>
+      <w:proofErr w:type="spellEnd"/>
+      <w:r>
+        <w:rPr>
+          <w:rFonts w:eastAsia="Times New Roman"/>
+          <w:lang w:val="en-US"/>
+        </w:rPr>
+        <w:t>}</w:t>
       </w:r>
     </w:p>
     <w:p>
@@ -11347,21 +11329,19 @@
         <w:rPr>
           <w:rFonts w:eastAsia="Times New Roman"/>
           <w:vertAlign w:val="superscript"/>
+        </w:rPr>
+      </w:pPr>
+      <w:r>
+        <w:rPr>
+          <w:rFonts w:eastAsia="Times New Roman"/>
           <w:lang w:val="en-US"/>
         </w:rPr>
-      </w:pPr>
-      <w:r>
-        <w:rPr>
-          <w:rFonts w:eastAsia="Times New Roman"/>
-          <w:lang w:val="en-US"/>
-        </w:rPr>
         <w:t xml:space="preserve"> </w:t>
       </w:r>
       <w:r>
         <w:rPr>
           <w:rFonts w:eastAsia="Times New Roman"/>
           <w:vertAlign w:val="superscript"/>
-          <w:lang w:val="en-US"/>
         </w:rPr>
         <w:t>(</w:t>
       </w:r>
@@ -11376,7 +11356,6 @@
         <w:rPr>
           <w:rFonts w:eastAsia="Times New Roman"/>
           <w:vertAlign w:val="superscript"/>
-          <w:lang w:val="en-US"/>
         </w:rPr>
         <w:t>)</w:t>
       </w:r>
@@ -11384,7 +11363,6 @@
         <w:rPr>
           <w:rFonts w:eastAsia="Times New Roman"/>
           <w:vertAlign w:val="superscript"/>
-          <w:lang w:val="en-US"/>
         </w:rPr>
         <w:tab/>
       </w:r>
@@ -11392,7 +11370,6 @@
         <w:rPr>
           <w:rFonts w:eastAsia="Times New Roman"/>
           <w:vertAlign w:val="superscript"/>
-          <w:lang w:val="en-US"/>
         </w:rPr>
         <w:tab/>
       </w:r>
@@ -11400,7 +11377,6 @@
         <w:rPr>
           <w:rFonts w:eastAsia="Times New Roman"/>
           <w:vertAlign w:val="superscript"/>
-          <w:lang w:val="en-US"/>
         </w:rPr>
         <w:tab/>
       </w:r>
@@ -11408,7 +11384,6 @@
         <w:rPr>
           <w:rFonts w:eastAsia="Times New Roman"/>
           <w:vertAlign w:val="superscript"/>
-          <w:lang w:val="en-US"/>
         </w:rPr>
         <w:tab/>
       </w:r>
@@ -11416,7 +11391,6 @@
         <w:rPr>
           <w:rFonts w:eastAsia="Times New Roman"/>
           <w:vertAlign w:val="superscript"/>
-          <w:lang w:val="en-US"/>
         </w:rPr>
         <w:tab/>
       </w:r>
@@ -11424,7 +11398,6 @@
         <w:rPr>
           <w:rFonts w:eastAsia="Times New Roman"/>
           <w:vertAlign w:val="superscript"/>
-          <w:lang w:val="en-US"/>
         </w:rPr>
         <w:tab/>
       </w:r>
@@ -11432,7 +11405,6 @@
         <w:rPr>
           <w:rFonts w:eastAsia="Times New Roman"/>
           <w:vertAlign w:val="superscript"/>
-          <w:lang w:val="en-US"/>
         </w:rPr>
         <w:tab/>
       </w:r>
@@ -11440,7 +11412,6 @@
         <w:rPr>
           <w:rFonts w:eastAsia="Times New Roman"/>
           <w:vertAlign w:val="superscript"/>
-          <w:lang w:val="en-US"/>
         </w:rPr>
         <w:tab/>
         <w:t xml:space="preserve"> </w:t>
@@ -11450,7 +11421,6 @@
         <w:rPr>
           <w:rFonts w:eastAsia="Times New Roman"/>
           <w:vertAlign w:val="superscript"/>
-          <w:lang w:val="en-US"/>
         </w:rPr>
         <w:t xml:space="preserve">   (</w:t>
       </w:r>
@@ -11466,7 +11436,6 @@
         <w:rPr>
           <w:rFonts w:eastAsia="Times New Roman"/>
           <w:vertAlign w:val="superscript"/>
-          <w:lang w:val="en-US"/>
         </w:rPr>
         <w:t xml:space="preserve"> </w:t>
       </w:r>
@@ -11481,7 +11450,6 @@
         <w:rPr>
           <w:rFonts w:eastAsia="Times New Roman"/>
           <w:vertAlign w:val="superscript"/>
-          <w:lang w:val="en-US"/>
         </w:rPr>
         <w:t xml:space="preserve"> </w:t>
       </w:r>
@@ -11496,7 +11464,6 @@
         <w:rPr>
           <w:rFonts w:eastAsia="Times New Roman"/>
           <w:vertAlign w:val="superscript"/>
-          <w:lang w:val="en-US"/>
         </w:rPr>
         <w:t>)</w:t>
       </w:r>
@@ -11513,42 +11480,30 @@
       <w:r>
         <w:rPr>
           <w:rFonts w:eastAsia="Times New Roman"/>
-          <w:lang w:val="en-US"/>
         </w:rPr>
         <w:tab/>
       </w:r>
       <w:r>
         <w:rPr>
           <w:rFonts w:eastAsia="Times New Roman"/>
-          <w:lang w:val="en-US"/>
         </w:rPr>
         <w:tab/>
       </w:r>
       <w:r>
         <w:rPr>
           <w:rFonts w:eastAsia="Times New Roman"/>
-          <w:lang w:val="en-US"/>
         </w:rPr>
         <w:tab/>
       </w:r>
       <w:r>
         <w:rPr>
           <w:rFonts w:eastAsia="Times New Roman"/>
-          <w:lang w:val="en-US"/>
         </w:rPr>
         <w:tab/>
       </w:r>
       <w:r>
         <w:rPr>
           <w:rFonts w:eastAsia="Times New Roman"/>
-          <w:lang w:val="en-US"/>
-        </w:rPr>
-        <w:tab/>
-      </w:r>
-      <w:r>
-        <w:rPr>
-          <w:rFonts w:eastAsia="Times New Roman"/>
-          <w:lang w:val="en-US"/>
         </w:rPr>
         <w:tab/>
       </w:r>
@@ -11872,7 +11827,7 @@
               </w:rPr>
               <w:t>OCED (</w:t>
             </w:r>
-            <w:hyperlink r:id="rId11" w:history="1">
+            <w:hyperlink r:id="rId7" w:history="1">
               <w:r>
                 <w:rPr>
                   <w:rFonts w:eastAsia="Times New Roman"/>
@@ -11983,7 +11938,7 @@
               </w:rPr>
               <w:t xml:space="preserve"> (</w:t>
             </w:r>
-            <w:hyperlink r:id="rId12" w:history="1">
+            <w:hyperlink r:id="rId8" w:history="1">
               <w:r>
                 <w:rPr>
                   <w:rFonts w:eastAsia="Times New Roman"/>
@@ -12965,7 +12920,7 @@
               </w:rPr>
               <w:t>OCED (</w:t>
             </w:r>
-            <w:hyperlink r:id="rId13" w:history="1">
+            <w:hyperlink r:id="rId9" w:history="1">
               <w:r>
                 <w:rPr>
                   <w:rFonts w:eastAsia="Times New Roman"/>
@@ -13076,7 +13031,7 @@
               </w:rPr>
               <w:t xml:space="preserve"> (</w:t>
             </w:r>
-            <w:hyperlink r:id="rId14" w:history="1">
+            <w:hyperlink r:id="rId10" w:history="1">
               <w:r>
                 <w:rPr>
                   <w:rFonts w:eastAsia="Times New Roman"/>
@@ -21793,7 +21748,7 @@
     </w:p>
     <w:p/>
     <w:sectPr>
-      <w:headerReference w:type="default" r:id="rId15"/>
+      <w:headerReference w:type="default" r:id="rId11"/>
       <w:pgSz w:w="11906" w:h="16838"/>
       <w:pgMar w:top="1134" w:right="850" w:bottom="1134" w:left="1701" w:header="708" w:footer="708" w:gutter="0"/>
       <w:cols w:space="708"/>

</xml_diff>